<commit_message>
Updated Freshwater notes after meeting with Ning.
</commit_message>
<xml_diff>
--- a/IUCN Realm summaries/NEAP Freshwater realm.docx
+++ b/IUCN Realm summaries/NEAP Freshwater realm.docx
@@ -35,10 +35,16 @@
         <w:t>Geofabric 3.3</w:t>
       </w:r>
       <w:r>
-        <w:t>, Water regions</w:t>
-      </w:r>
-      <w:r>
-        <w:t>, Rainfall station data.</w:t>
+        <w:t xml:space="preserve">, </w:t>
+      </w:r>
+      <w:r>
+        <w:t>Episodic Arid Rivers mask</w:t>
+      </w:r>
+      <w:r>
+        <w:t xml:space="preserve">, </w:t>
+      </w:r>
+      <w:r>
+        <w:t>Valley Bottom Flatness Index (mrVBF)</w:t>
       </w:r>
     </w:p>
     <w:p/>
@@ -70,222 +76,91 @@
     </w:p>
     <w:p>
       <w:r>
-        <w:t>All rivers/creeks from Geofabric 3.3 in the No Water Regions (see attached ‘</w:t>
-      </w:r>
-      <w:proofErr w:type="spellStart"/>
+        <w:t>All rivers/creeks from Geofabric 3.3</w:t>
+      </w:r>
+      <w:r>
+        <w:t xml:space="preserve"> outside the</w:t>
+      </w:r>
+      <w:r>
+        <w:t xml:space="preserve"> </w:t>
+      </w:r>
+      <w:r>
+        <w:t>Episodic Arid Rivers mask</w:t>
+      </w:r>
+      <w:r>
+        <w:t>.</w:t>
+      </w:r>
+      <w:r>
+        <w:t xml:space="preserve"> C</w:t>
+      </w:r>
+      <w:r>
+        <w:t>ategori</w:t>
+      </w:r>
+      <w:r>
+        <w:t>s</w:t>
+      </w:r>
+      <w:r>
+        <w:t>e rivers/creeks as permanent or seasonal based on Geofabric 3.3, and then further categorise them as upland or lowland based on the Stein index.</w:t>
+      </w:r>
+    </w:p>
+    <w:p/>
+    <w:p>
+      <w:r>
+        <w:t xml:space="preserve">F1.3 </w:t>
+      </w:r>
+      <w:r>
+        <w:t>Freeze-thaw rivers and streams</w:t>
+      </w:r>
+    </w:p>
+    <w:p>
+      <w:r>
+        <w:rPr>
+          <w:i/>
+          <w:iCs/>
+        </w:rPr>
+        <w:t>From DK: The upper Snowy River and its tributaries on the Kosc plateau are freeze-thaw</w:t>
+      </w:r>
+      <w:r>
+        <w:t xml:space="preserve"> streams.</w:t>
+      </w:r>
+      <w:r>
+        <w:t xml:space="preserve">  TBC.</w:t>
+      </w:r>
+    </w:p>
+    <w:p/>
+    <w:p>
+      <w:r>
+        <w:t>F1.6 Episodic Arid Rivers</w:t>
+      </w:r>
+    </w:p>
+    <w:p>
+      <w:r>
+        <w:t>All rivers/creeks from Geofabric 3.3 in the YES Water Regions (see attached ‘</w:t>
+      </w:r>
       <w:r>
         <w:t>Rainfall_sta_byWaterRegion</w:t>
       </w:r>
-      <w:proofErr w:type="spellEnd"/>
       <w:r>
         <w:t>/xlsx’ file).</w:t>
       </w:r>
-    </w:p>
-    <w:p>
-      <w:r>
-        <w:t>In the NO Water Regions, categorize rivers/creeks as permanent or seasonal based on Geofabric 3.3, and then further categorise them as upland or lowland based on the Stein index.  This is already done.</w:t>
+      <w:r>
+        <w:t xml:space="preserve">  Rule based on expert advice (Richard Kingsford) is </w:t>
+      </w:r>
+      <w:bookmarkStart w:id="0" w:name="_Hlk165470821"/>
+      <w:r>
+        <w:t>mean annual rainfall &lt; 450mm and mean annual rainfall variability &gt; 0.</w:t>
+      </w:r>
+      <w:r>
+        <w:t>75; plus the Avon and Geraldton Water Regions, which don’t quite fit these criteria</w:t>
+      </w:r>
+      <w:r>
+        <w:t>.</w:t>
+      </w:r>
+      <w:r>
+        <w:t xml:space="preserve"> Main drainage of the Lower Murray to be classified as permanent.</w:t>
       </w:r>
     </w:p>
     <w:p/>
-    <w:p>
-      <w:r>
-        <w:t xml:space="preserve">F1.3 </w:t>
-      </w:r>
-      <w:r>
-        <w:t xml:space="preserve">Freeze-thaw rivers and </w:t>
-      </w:r>
-      <w:proofErr w:type="gramStart"/>
-      <w:r>
-        <w:t>streams</w:t>
-      </w:r>
-      <w:proofErr w:type="gramEnd"/>
-    </w:p>
-    <w:p>
-      <w:r>
-        <w:t xml:space="preserve">Australian Alps: </w:t>
-      </w:r>
-      <w:bookmarkStart w:id="0" w:name="_Hlk165471160"/>
-      <w:r>
-        <w:t xml:space="preserve">Blue lake </w:t>
-      </w:r>
-      <w:r>
-        <w:t xml:space="preserve">is frozen 4 months of the year.  Probably also Lale Albina, Club Lake and </w:t>
-      </w:r>
-      <w:proofErr w:type="spellStart"/>
-      <w:r>
-        <w:t>Cootapatamba</w:t>
-      </w:r>
-      <w:proofErr w:type="spellEnd"/>
-      <w:r>
-        <w:t xml:space="preserve"> Lake</w:t>
-      </w:r>
-      <w:bookmarkEnd w:id="0"/>
-      <w:r>
-        <w:t>.</w:t>
-      </w:r>
-      <w:r>
-        <w:t xml:space="preserve"> </w:t>
-      </w:r>
-    </w:p>
-    <w:p>
-      <w:r>
-        <w:t xml:space="preserve">Tasmania: </w:t>
-      </w:r>
-      <w:bookmarkStart w:id="1" w:name="_Hlk165471212"/>
-      <w:r>
-        <w:t xml:space="preserve">Dove Lake, Lake </w:t>
-      </w:r>
-      <w:proofErr w:type="gramStart"/>
-      <w:r>
-        <w:t>Selina</w:t>
-      </w:r>
-      <w:proofErr w:type="gramEnd"/>
-      <w:r>
-        <w:t xml:space="preserve"> and Lake Westwood are possible</w:t>
-      </w:r>
-      <w:bookmarkEnd w:id="1"/>
-      <w:r>
-        <w:t>.</w:t>
-      </w:r>
-    </w:p>
-    <w:p>
-      <w:r>
-        <w:t>TBC with David Keith and Richard Kingsford.</w:t>
-      </w:r>
-    </w:p>
-    <w:p>
-      <w:r>
-        <w:t xml:space="preserve">From DK: </w:t>
-      </w:r>
-      <w:r>
-        <w:t xml:space="preserve">There are potentially 5 freeze-thaw lakes on </w:t>
-      </w:r>
-      <w:proofErr w:type="spellStart"/>
-      <w:r>
-        <w:t>Kosc</w:t>
-      </w:r>
-      <w:proofErr w:type="spellEnd"/>
-      <w:r>
-        <w:t xml:space="preserve"> plateau. The upper Snowy River and its tributaries on the </w:t>
-      </w:r>
-      <w:proofErr w:type="spellStart"/>
-      <w:r>
-        <w:t>Kosc</w:t>
-      </w:r>
-      <w:proofErr w:type="spellEnd"/>
-      <w:r>
-        <w:t xml:space="preserve"> plateau are freeze-thaw streams. It would be informative and practicable to report snow cover duration of these water bodies each </w:t>
-      </w:r>
-      <w:proofErr w:type="gramStart"/>
-      <w:r>
-        <w:t>year</w:t>
-      </w:r>
-      <w:proofErr w:type="gramEnd"/>
-    </w:p>
-    <w:p/>
-    <w:p>
-      <w:r>
-        <w:t>F1.6 Episodic Arid Rivers</w:t>
-      </w:r>
-    </w:p>
-    <w:p>
-      <w:r>
-        <w:t>All rivers/creeks from Geofabric 3.3 in the YES Water Regions (see attached ‘</w:t>
-      </w:r>
-      <w:proofErr w:type="spellStart"/>
-      <w:r>
-        <w:t>Rainfall_sta_byWaterRegion</w:t>
-      </w:r>
-      <w:proofErr w:type="spellEnd"/>
-      <w:r>
-        <w:t>/xlsx’ file).</w:t>
-      </w:r>
-      <w:r>
-        <w:t xml:space="preserve">  Rule based on expert advice (Richard Kingsford) is </w:t>
-      </w:r>
-      <w:bookmarkStart w:id="2" w:name="_Hlk165470821"/>
-      <w:r>
-        <w:t>mean annual rainfall &lt; 450mm and mean annual rainfall variability &gt; 0.</w:t>
-      </w:r>
-      <w:r>
-        <w:t xml:space="preserve">75; </w:t>
-      </w:r>
-      <w:proofErr w:type="gramStart"/>
-      <w:r>
-        <w:t>plus</w:t>
-      </w:r>
-      <w:proofErr w:type="gramEnd"/>
-      <w:r>
-        <w:t xml:space="preserve"> the Avon and Geraldton Water Regions, which don’t quite fit these criteria</w:t>
-      </w:r>
-      <w:r>
-        <w:t>.</w:t>
-      </w:r>
-    </w:p>
-    <w:bookmarkEnd w:id="2"/>
-    <w:p/>
-    <w:p>
-      <w:r>
-        <w:t>F1.7</w:t>
-      </w:r>
-      <w:r>
-        <w:t xml:space="preserve"> </w:t>
-      </w:r>
-      <w:r>
-        <w:t>Large lowland rivers</w:t>
-      </w:r>
-    </w:p>
-    <w:p>
-      <w:r>
-        <w:t>Not to be reported.  None present in Australia.</w:t>
-      </w:r>
-    </w:p>
-    <w:p/>
-    <w:p>
-      <w:r>
-        <w:t>F2.8</w:t>
-      </w:r>
-      <w:r>
-        <w:t xml:space="preserve"> </w:t>
-      </w:r>
-      <w:r>
-        <w:t>Artesian springs and oases</w:t>
-      </w:r>
-    </w:p>
-    <w:p>
-      <w:r>
-        <w:t xml:space="preserve">All </w:t>
-      </w:r>
-      <w:r>
-        <w:t>springs</w:t>
-      </w:r>
-      <w:r>
-        <w:t xml:space="preserve"> in </w:t>
-      </w:r>
-      <w:r>
-        <w:t>Geofabric 3.3</w:t>
-      </w:r>
-      <w:r>
-        <w:t>.</w:t>
-      </w:r>
-    </w:p>
-    <w:p/>
-    <w:p>
-      <w:r>
-        <w:t>F2.9</w:t>
-      </w:r>
-      <w:r>
-        <w:t xml:space="preserve"> </w:t>
-      </w:r>
-      <w:r>
-        <w:t>Geothermal pools and wetlands</w:t>
-      </w:r>
-    </w:p>
-    <w:p>
-      <w:r>
-        <w:t>Not to be reported.  None present in Australia.</w:t>
-      </w:r>
-    </w:p>
     <w:p>
       <w:pPr>
         <w:rPr>
@@ -293,6 +168,84 @@
           <w:bCs/>
         </w:rPr>
       </w:pPr>
+      <w:r>
+        <w:rPr>
+          <w:b/>
+          <w:bCs/>
+        </w:rPr>
+        <w:t>This layer is also to used as a mask for separating other functional groups</w:t>
+      </w:r>
+      <w:r>
+        <w:rPr>
+          <w:b/>
+          <w:bCs/>
+        </w:rPr>
+        <w:t xml:space="preserve"> (F1.1, F1.2, F1.3, F1.4, F2.3, F2.7, F2.8)</w:t>
+      </w:r>
+    </w:p>
+    <w:bookmarkEnd w:id="0"/>
+    <w:p/>
+    <w:p>
+      <w:r>
+        <w:t>F1.7</w:t>
+      </w:r>
+      <w:r>
+        <w:t xml:space="preserve"> </w:t>
+      </w:r>
+      <w:r>
+        <w:t>Large lowland rivers</w:t>
+      </w:r>
+    </w:p>
+    <w:p>
+      <w:r>
+        <w:t>Not to be reported.  None present in Australia.</w:t>
+      </w:r>
+    </w:p>
+    <w:p/>
+    <w:p>
+      <w:r>
+        <w:t>F2.8</w:t>
+      </w:r>
+      <w:r>
+        <w:t xml:space="preserve"> </w:t>
+      </w:r>
+      <w:r>
+        <w:t>Artesian springs and oases</w:t>
+      </w:r>
+    </w:p>
+    <w:p>
+      <w:r>
+        <w:t xml:space="preserve">All </w:t>
+      </w:r>
+      <w:r>
+        <w:t>springs</w:t>
+      </w:r>
+      <w:r>
+        <w:t xml:space="preserve"> in </w:t>
+      </w:r>
+      <w:r>
+        <w:t>Geofabric 3.3</w:t>
+      </w:r>
+      <w:r>
+        <w:t>.</w:t>
+      </w:r>
+    </w:p>
+    <w:p/>
+    <w:p>
+      <w:r>
+        <w:t>F2.9</w:t>
+      </w:r>
+      <w:r>
+        <w:t xml:space="preserve"> </w:t>
+      </w:r>
+      <w:r>
+        <w:t>Geothermal pools and wetlands</w:t>
+      </w:r>
+    </w:p>
+    <w:p>
+      <w:r>
+        <w:t>Not to be reported.  None present in Australia.</w:t>
+      </w:r>
     </w:p>
     <w:p>
       <w:pPr>
@@ -301,6 +254,22 @@
           <w:bCs/>
         </w:rPr>
       </w:pPr>
+    </w:p>
+    <w:p>
+      <w:pPr>
+        <w:rPr>
+          <w:b/>
+          <w:bCs/>
+        </w:rPr>
+      </w:pPr>
+    </w:p>
+    <w:p>
+      <w:pPr>
+        <w:rPr>
+          <w:b/>
+          <w:bCs/>
+        </w:rPr>
+      </w:pPr>
       <w:r>
         <w:rPr>
           <w:b/>
@@ -325,6 +294,7 @@
     </w:p>
     <w:p>
       <w:r>
+        <w:lastRenderedPageBreak/>
         <w:t>Input layers:</w:t>
       </w:r>
       <w:r>
@@ -334,13 +304,19 @@
         <w:t>Geofabric 3.3</w:t>
       </w:r>
       <w:r>
-        <w:t>, Water regions, NVIS 6.0</w:t>
-      </w:r>
-      <w:r>
-        <w:t>, Rainfall station data</w:t>
-      </w:r>
-      <w:r>
-        <w:t>, ALUM v8 (Land Cover?)</w:t>
+        <w:t xml:space="preserve">, </w:t>
+      </w:r>
+      <w:r>
+        <w:t>Episodic Arid Rivers mask</w:t>
+      </w:r>
+      <w:r>
+        <w:t>, NVIS 6.0</w:t>
+      </w:r>
+      <w:r>
+        <w:t xml:space="preserve">, </w:t>
+      </w:r>
+      <w:r>
+        <w:t>ALUM</w:t>
       </w:r>
       <w:r>
         <w:t>.</w:t>
@@ -360,7 +336,43 @@
     </w:p>
     <w:p>
       <w:r>
-        <w:t>Possibly Lake Hindmarsh and Lake Wellington from Geofabric 3.3.  RK and DK to confirm.  Other large ‘lakes’ are saline, tidal, marine, estuarine, ICOL.</w:t>
+        <w:t>From Geofabric 3.3: Lake Albert</w:t>
+      </w:r>
+      <w:r>
+        <w:t>,</w:t>
+      </w:r>
+      <w:r>
+        <w:t xml:space="preserve"> Lake Alexandrina, Lake Victoria (</w:t>
+      </w:r>
+      <w:r>
+        <w:t>43,633,416)</w:t>
+      </w:r>
+      <w:r>
+        <w:t xml:space="preserve"> and </w:t>
+      </w:r>
+      <w:r>
+        <w:t>Lake</w:t>
+      </w:r>
+      <w:r>
+        <w:t xml:space="preserve"> </w:t>
+      </w:r>
+      <w:r>
+        <w:t>Menindee.</w:t>
+      </w:r>
+    </w:p>
+    <w:p>
+      <w:pPr>
+        <w:rPr>
+          <w:i/>
+          <w:iCs/>
+        </w:rPr>
+      </w:pPr>
+      <w:r>
+        <w:rPr>
+          <w:i/>
+          <w:iCs/>
+        </w:rPr>
+        <w:t>The Cooyong in South Australia – classify Cooyong as F2.1 then the Cooyong estuarine section will be reclassified as estuarine/ICOLL later by the OzEstuaries100K layer.</w:t>
       </w:r>
     </w:p>
     <w:p/>
@@ -386,10 +398,19 @@
         <w:t>(not F2.1) permanent lakes from Geofabric 3.3</w:t>
       </w:r>
       <w:r>
-        <w:t xml:space="preserve"> that are not saline (see F2.</w:t>
-      </w:r>
-      <w:r>
-        <w:t>7</w:t>
+        <w:t xml:space="preserve"> that are not saline (</w:t>
+      </w:r>
+      <w:r>
+        <w:t xml:space="preserve">i.e. they are outside the </w:t>
+      </w:r>
+      <w:r>
+        <w:t xml:space="preserve">Episodic Arid </w:t>
+      </w:r>
+      <w:r>
+        <w:t>Region</w:t>
+      </w:r>
+      <w:r>
+        <w:t xml:space="preserve"> mask</w:t>
       </w:r>
       <w:r>
         <w:t>).</w:t>
@@ -412,16 +433,28 @@
         <w:t>Non-permanent</w:t>
       </w:r>
       <w:r>
-        <w:t xml:space="preserve"> lakes from Geofabric 3.3.</w:t>
-      </w:r>
-      <w:r>
-        <w:t xml:space="preserve"> Requires threshold between seasonal and ephemeral. </w:t>
-      </w:r>
-      <w:r>
-        <w:t>Use a</w:t>
-      </w:r>
-      <w:r>
-        <w:t>ll rivers/creeks from Geofabric 3.3 in the NO Water Regions mask, as for F1.6 Episodic Arid Rivers.</w:t>
+        <w:t xml:space="preserve"> lakes from Geofabric 3.3</w:t>
+      </w:r>
+      <w:r>
+        <w:t xml:space="preserve"> </w:t>
+      </w:r>
+      <w:r>
+        <w:t xml:space="preserve">that are not saline (i.e. they are outside the </w:t>
+      </w:r>
+      <w:r>
+        <w:t xml:space="preserve">Episodic Arid </w:t>
+      </w:r>
+      <w:r>
+        <w:t>Region</w:t>
+      </w:r>
+      <w:r>
+        <w:t xml:space="preserve"> </w:t>
+      </w:r>
+      <w:r>
+        <w:t>mask</w:t>
+      </w:r>
+      <w:r>
+        <w:t>).</w:t>
       </w:r>
     </w:p>
     <w:p/>
@@ -438,284 +471,206 @@
     </w:p>
     <w:p>
       <w:r>
+        <w:t xml:space="preserve">Australian Alps: </w:t>
+      </w:r>
+      <w:bookmarkStart w:id="1" w:name="_Hlk165471160"/>
+      <w:r>
+        <w:t>Blue lake, Lale Albina, Club Lake and Cootapatamba Lake</w:t>
+      </w:r>
+      <w:bookmarkEnd w:id="1"/>
+      <w:r>
+        <w:t xml:space="preserve">. </w:t>
+      </w:r>
+    </w:p>
+    <w:p/>
+    <w:p>
+      <w:r>
+        <w:t>F2.5</w:t>
+      </w:r>
+      <w:r>
+        <w:t xml:space="preserve"> </w:t>
+      </w:r>
+      <w:r>
+        <w:t>Ephemeral freshwater lakes</w:t>
+      </w:r>
+    </w:p>
+    <w:p>
+      <w:r>
+        <w:t>Not to be reported unless names supplied by experts (e.g. Lake Woods NT)</w:t>
+      </w:r>
+      <w:r>
+        <w:t>.</w:t>
+      </w:r>
+      <w:r>
+        <w:t xml:space="preserve">  Ephemeral lakes will otherwise be classified as saline.</w:t>
+      </w:r>
+    </w:p>
+    <w:p/>
+    <w:p>
+      <w:r>
+        <w:t>F2.6</w:t>
+      </w:r>
+      <w:r>
+        <w:t xml:space="preserve"> </w:t>
+      </w:r>
+      <w:r>
+        <w:t>Permanent salt and soda lakes</w:t>
+      </w:r>
+    </w:p>
+    <w:p>
+      <w:r>
+        <w:t xml:space="preserve">Probably not reported. </w:t>
+      </w:r>
+      <w:r>
+        <w:t>Salt lakes are represented in NVIS</w:t>
+      </w:r>
+      <w:r>
+        <w:t xml:space="preserve"> but are likely to be ephemeral. </w:t>
+      </w:r>
+    </w:p>
+    <w:p/>
+    <w:p>
+      <w:r>
+        <w:t>F2.7</w:t>
+      </w:r>
+      <w:r>
+        <w:t xml:space="preserve"> </w:t>
+      </w:r>
+      <w:r>
+        <w:t>Ephemeral salt lakes</w:t>
+      </w:r>
+    </w:p>
+    <w:p>
+      <w:r>
+        <w:t>S</w:t>
+      </w:r>
+      <w:r>
+        <w:t>ome sal</w:t>
+      </w:r>
+      <w:r>
+        <w:t xml:space="preserve">t lakes </w:t>
+      </w:r>
+      <w:r>
+        <w:t>will be derived from</w:t>
+      </w:r>
+      <w:r>
+        <w:t xml:space="preserve"> NVIS.</w:t>
+      </w:r>
+      <w:r>
+        <w:t xml:space="preserve">  In addition, all small (not F2.1) seasonal lakes from Geofabric 3.3 that are saline (i.e. they are inside the </w:t>
+      </w:r>
+      <w:r>
+        <w:t xml:space="preserve">Episodic Arid </w:t>
+      </w:r>
+      <w:r>
+        <w:t>Region</w:t>
+      </w:r>
+      <w:r>
+        <w:t xml:space="preserve"> </w:t>
+      </w:r>
+      <w:r>
+        <w:t>mask</w:t>
+      </w:r>
+      <w:r>
+        <w:t>).</w:t>
+      </w:r>
+    </w:p>
+    <w:p/>
+    <w:p>
+      <w:r>
+        <w:t>F2.10</w:t>
+      </w:r>
+      <w:r>
+        <w:t xml:space="preserve"> </w:t>
+      </w:r>
+      <w:r>
+        <w:t>Subglacial lakes</w:t>
+      </w:r>
+    </w:p>
+    <w:p>
+      <w:r>
         <w:t>Not to be reported.  None present in Australia.</w:t>
       </w:r>
     </w:p>
     <w:p>
       <w:r>
-        <w:t xml:space="preserve">From DK: </w:t>
-      </w:r>
-      <w:r>
-        <w:t xml:space="preserve">There are potentially 5 freeze-thaw lakes on </w:t>
-      </w:r>
-      <w:proofErr w:type="spellStart"/>
-      <w:r>
-        <w:t>Kosc</w:t>
-      </w:r>
-      <w:proofErr w:type="spellEnd"/>
-      <w:r>
-        <w:t xml:space="preserve"> plateau. The upper Snowy River and its tributaries on the </w:t>
-      </w:r>
-      <w:proofErr w:type="spellStart"/>
-      <w:r>
-        <w:t>Kosc</w:t>
-      </w:r>
-      <w:proofErr w:type="spellEnd"/>
-      <w:r>
-        <w:t xml:space="preserve"> plateau are freeze-thaw streams. It would be informative and practicable to report snow cover duration of these water bodies each </w:t>
-      </w:r>
-      <w:proofErr w:type="gramStart"/>
-      <w:r>
-        <w:t>year</w:t>
-      </w:r>
-      <w:proofErr w:type="gramEnd"/>
+        <w:t>F3.1</w:t>
+      </w:r>
+      <w:r>
+        <w:t xml:space="preserve"> </w:t>
+      </w:r>
+      <w:r>
+        <w:t>Large reservoirs</w:t>
+      </w:r>
+    </w:p>
+    <w:p>
+      <w:r>
+        <w:lastRenderedPageBreak/>
+        <w:t>From ALUM v8 or Land cover, if available.  See crosswalk.</w:t>
+      </w:r>
     </w:p>
     <w:p/>
     <w:p>
       <w:r>
-        <w:t>F2.5</w:t>
-      </w:r>
-      <w:r>
-        <w:t xml:space="preserve"> </w:t>
-      </w:r>
-      <w:r>
-        <w:t>Ephemeral freshwater lakes</w:t>
-      </w:r>
-    </w:p>
-    <w:p>
-      <w:r>
-        <w:t>Non-permanent lakes from Geofabric 3.3. Requires threshold between seasonal and ephemeral.  Suggest using All rivers/creeks from Geofabric 3.3 in the YES Water Regions mask, as for F1.6 Episodic Arid Rivers.</w:t>
-      </w:r>
-    </w:p>
-    <w:p>
-      <w:r>
-        <w:t xml:space="preserve">From DK: </w:t>
-      </w:r>
-      <w:r>
-        <w:t>A lot of hydrological variation within the group. May need an operational threshold (e.g. surface water present in &lt;90% seasonally and interannually sampled records)</w:t>
-      </w:r>
-    </w:p>
-    <w:p>
-      <w:r>
-        <w:t>Ecosystem Properties: Shallow ephemeral freshwater bodies are also known as depressions, playas, clay pans, or pans. Long periods of low productivity during dry phases are punctuated by episodes of high production after filling.</w:t>
-      </w:r>
-    </w:p>
-    <w:p>
-      <w:r>
-        <w:t>Ecological Drivers: Arid climates have highly variable hydrology. Episodic inundation after rain is relatively short (days to months) due to high evaporation rates and infiltration.</w:t>
+        <w:t>F3.2</w:t>
+      </w:r>
+      <w:r>
+        <w:t xml:space="preserve"> </w:t>
+      </w:r>
+      <w:r>
+        <w:t>Constructed lacustrine wetlands</w:t>
+      </w:r>
+    </w:p>
+    <w:p>
+      <w:r>
+        <w:t>Not to be reported.  Currently unrepresented in datasets.</w:t>
       </w:r>
     </w:p>
     <w:p/>
     <w:p>
       <w:r>
-        <w:lastRenderedPageBreak/>
-        <w:t>F2.6</w:t>
-      </w:r>
-      <w:r>
-        <w:t xml:space="preserve"> </w:t>
-      </w:r>
-      <w:r>
-        <w:t>Permanent salt and soda lakes</w:t>
-      </w:r>
-    </w:p>
-    <w:p>
-      <w:r>
-        <w:t xml:space="preserve">Salt lakes are represented in NVIS but are also represented in Geofabric without salinity information.  </w:t>
-      </w:r>
-      <w:r>
-        <w:t>Requires a decision as to whether to represent these areas as lakes or as vegetation.</w:t>
-      </w:r>
-      <w:r>
-        <w:t xml:space="preserve">  Could intersect NVIS with Geofabric to classify Geofabric lakes as saline and put geofabric polygons over NVIS polygons?  Note that NVIS will often classify a Geofabric lake as several different types of vegetation – so could impose NVIS polygons over Geofabric polygons and call it vegetation instead of a lake.</w:t>
-      </w:r>
-    </w:p>
-    <w:p>
-      <w:r>
-        <w:t xml:space="preserve">From DK: </w:t>
-      </w:r>
-      <w:r>
-        <w:t>A lot of hydrological variation within the group. May need an operational threshold (e.g. surface water present in &lt;90% seasonally and interannually sampled records)</w:t>
-      </w:r>
-    </w:p>
-    <w:p>
-      <w:r>
-        <w:t xml:space="preserve">Permanent </w:t>
-      </w:r>
-      <w:r>
-        <w:t>salt and soda lakes</w:t>
-      </w:r>
-      <w:r>
-        <w:t xml:space="preserve"> may not exist in Australia because they all dry out?  Requires expert input from RK and DK.</w:t>
-      </w:r>
-      <w:r>
-        <w:t xml:space="preserve">  Could be separated from F2.7 by size (&gt;10,000km2)?</w:t>
-      </w:r>
-    </w:p>
-    <w:p>
-      <w:r>
-        <w:t>Ecological Drivers: Permanent salt lakes tend to be large and restricted to semi-arid climates with high evaporation but with reliable inflow sources.</w:t>
+        <w:t>F3.3</w:t>
+      </w:r>
+      <w:r>
+        <w:t xml:space="preserve"> </w:t>
+      </w:r>
+      <w:r>
+        <w:t>Rice paddies</w:t>
+      </w:r>
+    </w:p>
+    <w:p>
+      <w:r>
+        <w:t>From ALUM v8 or Land cover, if available.  See crosswalk.</w:t>
       </w:r>
     </w:p>
     <w:p/>
     <w:p>
       <w:r>
-        <w:t>F2.7</w:t>
-      </w:r>
-      <w:r>
-        <w:t xml:space="preserve"> </w:t>
-      </w:r>
-      <w:r>
-        <w:t>Ephemeral salt lakes</w:t>
-      </w:r>
-    </w:p>
-    <w:p>
-      <w:r>
-        <w:t xml:space="preserve">Salt lakes are represented in NVIS but are also represented in Geofabric without salinity information.  </w:t>
-      </w:r>
-      <w:r>
-        <w:t>Could intersect NVIS with Geofabric to classify Geofabric lakes as saline and put geofabric polygons over NVIS polygons?  Note that NVIS will often classify a Geofabric lake as several different types of vegetation – so could impose NVIS polygons over Geofabric polygons and call it vegetation instead of a lake</w:t>
-      </w:r>
-      <w:r>
-        <w:t>.</w:t>
-      </w:r>
-    </w:p>
-    <w:p>
-      <w:r>
-        <w:t xml:space="preserve">From DK: </w:t>
-      </w:r>
-      <w:r>
-        <w:t>If there is periodic surface water, they should be classified as lake F2.</w:t>
-      </w:r>
-      <w:r>
-        <w:t>7</w:t>
-      </w:r>
-      <w:r>
-        <w:t>, not veg.</w:t>
-      </w:r>
-    </w:p>
-    <w:p>
-      <w:r>
-        <w:t>Ecosystem Properties: Ephemeral salt lakes or playas have relatively short-lived wet phases and long dry periods of years to decades.</w:t>
-      </w:r>
-    </w:p>
-    <w:p>
-      <w:r>
-        <w:t>Ecological Drivers: Ephemeral salt lakes are up to 10,000 km2 in area and usually less than a few metres deep.</w:t>
+        <w:t>F3.4</w:t>
+      </w:r>
+      <w:r>
+        <w:t xml:space="preserve"> </w:t>
+      </w:r>
+      <w:r>
+        <w:t>Freshwater aquafarms</w:t>
+      </w:r>
+    </w:p>
+    <w:p>
+      <w:r>
+        <w:t>From ALUM v8 or Land cover, if available.  See crosswalk.</w:t>
       </w:r>
     </w:p>
     <w:p/>
     <w:p>
       <w:r>
-        <w:t>F2.10</w:t>
-      </w:r>
-      <w:r>
-        <w:t xml:space="preserve"> </w:t>
-      </w:r>
-      <w:r>
-        <w:t>Subglacial lakes</w:t>
-      </w:r>
-    </w:p>
-    <w:p>
-      <w:r>
-        <w:t>Not to be reported.  None present in Australia.</w:t>
-      </w:r>
-    </w:p>
-    <w:p/>
-    <w:p/>
-    <w:p>
-      <w:r>
-        <w:br w:type="page"/>
-      </w:r>
-    </w:p>
-    <w:p>
-      <w:r>
-        <w:lastRenderedPageBreak/>
-        <w:t>F3.1</w:t>
-      </w:r>
-      <w:r>
-        <w:t xml:space="preserve"> </w:t>
-      </w:r>
-      <w:r>
-        <w:t>Large reservoirs</w:t>
-      </w:r>
-    </w:p>
-    <w:p>
-      <w:r>
-        <w:t>From ALUM v8 or Land cover, if available.  See crosswalk.</w:t>
-      </w:r>
-    </w:p>
-    <w:p/>
-    <w:p>
-      <w:r>
-        <w:t>F3.2</w:t>
-      </w:r>
-      <w:r>
-        <w:t xml:space="preserve"> </w:t>
-      </w:r>
-      <w:r>
-        <w:t xml:space="preserve">Constructed lacustrine </w:t>
-      </w:r>
-      <w:proofErr w:type="gramStart"/>
-      <w:r>
-        <w:t>wetlands</w:t>
-      </w:r>
-      <w:proofErr w:type="gramEnd"/>
-    </w:p>
-    <w:p>
-      <w:r>
-        <w:t>Not to be reported.  Currently unrepresented in datasets.</w:t>
-      </w:r>
-    </w:p>
-    <w:p/>
-    <w:p>
-      <w:r>
-        <w:t>F3.3</w:t>
-      </w:r>
-      <w:r>
-        <w:t xml:space="preserve"> </w:t>
-      </w:r>
-      <w:r>
-        <w:t>Rice paddies</w:t>
-      </w:r>
-    </w:p>
-    <w:p>
-      <w:r>
-        <w:t>From ALUM v8 or Land cover, if available.  See crosswalk.</w:t>
-      </w:r>
-    </w:p>
-    <w:p/>
-    <w:p>
-      <w:r>
-        <w:t>F3.4</w:t>
-      </w:r>
-      <w:r>
-        <w:t xml:space="preserve"> </w:t>
-      </w:r>
-      <w:r>
-        <w:t>Freshwater aquafarms</w:t>
-      </w:r>
-    </w:p>
-    <w:p>
-      <w:r>
-        <w:t>From ALUM v8 or Land cover, if available.  See crosswalk.</w:t>
-      </w:r>
-    </w:p>
-    <w:p/>
-    <w:p>
-      <w:r>
         <w:t>F3.5</w:t>
       </w:r>
       <w:r>
         <w:t xml:space="preserve"> </w:t>
       </w:r>
       <w:r>
-        <w:t xml:space="preserve">Canals, ditches and </w:t>
-      </w:r>
-      <w:proofErr w:type="gramStart"/>
-      <w:r>
-        <w:t>drains</w:t>
-      </w:r>
-      <w:proofErr w:type="gramEnd"/>
+        <w:t>Canals, ditches and drains</w:t>
+      </w:r>
     </w:p>
     <w:p>
       <w:r>

</xml_diff>